<commit_message>
modify hyperledger white book 2
</commit_message>
<xml_diff>
--- a/hyperledger/架构/hyperleger白皮书总结.docx
+++ b/hyperledger/架构/hyperleger白皮书总结.docx
@@ -3,31 +3,712 @@
 <w:document xmlns:ve="http://schemas.openxmlformats.org/markup-compatibility/2006" xmlns:o="urn:schemas-microsoft-com:office:office" xmlns:r="http://schemas.openxmlformats.org/officeDocument/2006/relationships" xmlns:m="http://schemas.openxmlformats.org/officeDocument/2006/math" xmlns:v="urn:schemas-microsoft-com:vml" xmlns:wp="http://schemas.openxmlformats.org/drawingml/2006/wordprocessingDrawing" xmlns:w10="urn:schemas-microsoft-com:office:word" xmlns:w="http://schemas.openxmlformats.org/wordprocessingml/2006/main" xmlns:wne="http://schemas.microsoft.com/office/word/2006/wordml">
   <w:body>
     <w:p>
-      <w:r>
-        <w:pict>
-          <v:shapetype id="_x0000_t75" coordsize="21600,21600" o:spt="75" o:preferrelative="t" path="m@4@5l@4@11@9@11@9@5xe" filled="f" stroked="f">
-            <v:stroke joinstyle="miter"/>
-            <v:formulas>
-              <v:f eqn="if lineDrawn pixelLineWidth 0"/>
-              <v:f eqn="sum @0 1 0"/>
-              <v:f eqn="sum 0 0 @1"/>
-              <v:f eqn="prod @2 1 2"/>
-              <v:f eqn="prod @3 21600 pixelWidth"/>
-              <v:f eqn="prod @3 21600 pixelHeight"/>
-              <v:f eqn="sum @0 0 1"/>
-              <v:f eqn="prod @6 1 2"/>
-              <v:f eqn="prod @7 21600 pixelWidth"/>
-              <v:f eqn="sum @8 21600 0"/>
-              <v:f eqn="prod @7 21600 pixelHeight"/>
-              <v:f eqn="sum @10 21600 0"/>
-            </v:formulas>
-            <v:path o:extrusionok="f" gradientshapeok="t" o:connecttype="rect"/>
-            <o:lock v:ext="edit" aspectratio="t"/>
-          </v:shapetype>
-          <v:shape id="_x0000_i1025" type="#_x0000_t75" style="width:415.2pt;height:261.6pt">
-            <v:imagedata r:id="rId6" o:title="hyperledger架构"/>
-          </v:shape>
-        </w:pict>
+      <w:pPr>
+        <w:pStyle w:val="a6"/>
+        <w:numPr>
+          <w:ilvl w:val="0"/>
+          <w:numId w:val="2"/>
+        </w:numPr>
+        <w:ind w:firstLineChars="0"/>
+        <w:rPr>
+          <w:rFonts w:hint="eastAsia"/>
+        </w:rPr>
+      </w:pPr>
+      <w:r>
+        <w:rPr>
+          <w:rFonts w:hint="eastAsia"/>
+        </w:rPr>
+        <w:t>Hyperledger</w:t>
+      </w:r>
+      <w:r>
+        <w:rPr>
+          <w:rFonts w:hint="eastAsia"/>
+        </w:rPr>
+        <w:t>架构</w:t>
+      </w:r>
+    </w:p>
+    <w:p>
+      <w:pPr>
+        <w:pStyle w:val="a6"/>
+        <w:ind w:left="432" w:firstLineChars="0" w:firstLine="0"/>
+        <w:rPr>
+          <w:rFonts w:hint="eastAsia"/>
+        </w:rPr>
+      </w:pPr>
+      <w:r>
+        <w:rPr>
+          <w:rFonts w:hint="eastAsia"/>
+        </w:rPr>
+        <w:t>包括三大类：会员制、区块链、链上代码。</w:t>
+      </w:r>
+      <w:r>
+        <w:rPr>
+          <w:rFonts w:hint="eastAsia"/>
+        </w:rPr>
+        <w:t>属于逻辑结构。</w:t>
+      </w:r>
+    </w:p>
+    <w:p>
+      <w:pPr>
+        <w:rPr>
+          <w:rFonts w:hint="eastAsia"/>
+        </w:rPr>
+      </w:pPr>
+      <w:r>
+        <w:rPr>
+          <w:noProof/>
+        </w:rPr>
+        <w:drawing>
+          <wp:inline distT="0" distB="0" distL="0" distR="0">
+            <wp:extent cx="5273040" cy="3322320"/>
+            <wp:effectExtent l="19050" t="0" r="3810" b="0"/>
+            <wp:docPr id="3" name="图片 3" descr="hyperledger架构"/>
+            <wp:cNvGraphicFramePr>
+              <a:graphicFrameLocks xmlns:a="http://schemas.openxmlformats.org/drawingml/2006/main" noChangeAspect="1"/>
+            </wp:cNvGraphicFramePr>
+            <a:graphic xmlns:a="http://schemas.openxmlformats.org/drawingml/2006/main">
+              <a:graphicData uri="http://schemas.openxmlformats.org/drawingml/2006/picture">
+                <pic:pic xmlns:pic="http://schemas.openxmlformats.org/drawingml/2006/picture">
+                  <pic:nvPicPr>
+                    <pic:cNvPr id="0" name="Picture 3" descr="hyperledger架构"/>
+                    <pic:cNvPicPr>
+                      <a:picLocks noChangeAspect="1" noChangeArrowheads="1"/>
+                    </pic:cNvPicPr>
+                  </pic:nvPicPr>
+                  <pic:blipFill>
+                    <a:blip r:embed="rId7"/>
+                    <a:srcRect/>
+                    <a:stretch>
+                      <a:fillRect/>
+                    </a:stretch>
+                  </pic:blipFill>
+                  <pic:spPr bwMode="auto">
+                    <a:xfrm>
+                      <a:off x="0" y="0"/>
+                      <a:ext cx="5273040" cy="3322320"/>
+                    </a:xfrm>
+                    <a:prstGeom prst="rect">
+                      <a:avLst/>
+                    </a:prstGeom>
+                    <a:noFill/>
+                    <a:ln w="9525">
+                      <a:noFill/>
+                      <a:miter lim="800000"/>
+                      <a:headEnd/>
+                      <a:tailEnd/>
+                    </a:ln>
+                  </pic:spPr>
+                </pic:pic>
+              </a:graphicData>
+            </a:graphic>
+          </wp:inline>
+        </w:drawing>
+      </w:r>
+    </w:p>
+    <w:p>
+      <w:pPr>
+        <w:ind w:firstLine="420"/>
+        <w:rPr>
+          <w:rFonts w:hint="eastAsia"/>
+        </w:rPr>
+      </w:pPr>
+      <w:r>
+        <w:rPr>
+          <w:rFonts w:hint="eastAsia"/>
+        </w:rPr>
+        <w:t>分布式账本运用</w:t>
+      </w:r>
+      <w:r>
+        <w:rPr>
+          <w:rFonts w:hint="eastAsia"/>
+        </w:rPr>
+        <w:t>RocksDB</w:t>
+      </w:r>
+      <w:r>
+        <w:rPr>
+          <w:rFonts w:hint="eastAsia"/>
+        </w:rPr>
+        <w:t>保存数据集。</w:t>
+      </w:r>
+      <w:r>
+        <w:rPr>
+          <w:rFonts w:hint="eastAsia"/>
+        </w:rPr>
+        <w:t>大型文件存储在区块链账本之外的贮存库</w:t>
+      </w:r>
+      <w:r>
+        <w:rPr>
+          <w:rFonts w:hint="eastAsia"/>
+        </w:rPr>
+        <w:t>中</w:t>
+      </w:r>
+      <w:r>
+        <w:rPr>
+          <w:rFonts w:hint="eastAsia"/>
+        </w:rPr>
+        <w:t>，其散列值作为交易的一部分存放到链内</w:t>
+      </w:r>
+      <w:r>
+        <w:rPr>
+          <w:rFonts w:hint="eastAsia"/>
+        </w:rPr>
+        <w:t>，以保证文件的完整性。</w:t>
+      </w:r>
+    </w:p>
+    <w:p>
+      <w:pPr>
+        <w:rPr>
+          <w:rFonts w:hint="eastAsia"/>
+        </w:rPr>
+      </w:pPr>
+    </w:p>
+    <w:p>
+      <w:pPr>
+        <w:rPr>
+          <w:rFonts w:hint="eastAsia"/>
+        </w:rPr>
+      </w:pPr>
+      <w:r>
+        <w:rPr>
+          <w:rFonts w:hint="eastAsia"/>
+        </w:rPr>
+        <w:t>二、</w:t>
+      </w:r>
+      <w:r>
+        <w:rPr>
+          <w:rFonts w:hint="eastAsia"/>
+        </w:rPr>
+        <w:t>应用编程界面</w:t>
+      </w:r>
+    </w:p>
+    <w:p>
+      <w:pPr>
+        <w:ind w:firstLine="432"/>
+        <w:rPr>
+          <w:rFonts w:hint="eastAsia"/>
+        </w:rPr>
+      </w:pPr>
+      <w:r>
+        <w:t>H</w:t>
+      </w:r>
+      <w:r>
+        <w:rPr>
+          <w:rFonts w:hint="eastAsia"/>
+        </w:rPr>
+        <w:t>yperledger</w:t>
+      </w:r>
+      <w:r>
+        <w:rPr>
+          <w:rFonts w:hint="eastAsia"/>
+        </w:rPr>
+        <w:t>包括了</w:t>
+      </w:r>
+      <w:r>
+        <w:rPr>
+          <w:rFonts w:hint="eastAsia"/>
+        </w:rPr>
+        <w:t>rest</w:t>
+      </w:r>
+      <w:r>
+        <w:rPr>
+          <w:rFonts w:hint="eastAsia"/>
+        </w:rPr>
+        <w:t>、</w:t>
+      </w:r>
+      <w:r>
+        <w:rPr>
+          <w:rFonts w:hint="eastAsia"/>
+        </w:rPr>
+        <w:t>json rpc</w:t>
+      </w:r>
+      <w:r>
+        <w:rPr>
+          <w:rFonts w:hint="eastAsia"/>
+        </w:rPr>
+        <w:t>应用程序界面、事件和连接网络的应用程序软件开发工具包。</w:t>
+      </w:r>
+      <w:r>
+        <w:rPr>
+          <w:rFonts w:hint="eastAsia"/>
+        </w:rPr>
+        <w:t>Hyperledger</w:t>
+      </w:r>
+      <w:r>
+        <w:rPr>
+          <w:rFonts w:hint="eastAsia"/>
+        </w:rPr>
+        <w:t>有一套命令行界面</w:t>
+      </w:r>
+      <w:r>
+        <w:rPr>
+          <w:rFonts w:hint="eastAsia"/>
+        </w:rPr>
+        <w:t>(CLI)</w:t>
+      </w:r>
+      <w:r>
+        <w:rPr>
+          <w:rFonts w:hint="eastAsia"/>
+        </w:rPr>
+        <w:t>来管理运行网络</w:t>
+      </w:r>
+      <w:r>
+        <w:rPr>
+          <w:rFonts w:hint="eastAsia"/>
+        </w:rPr>
+        <w:t>。</w:t>
+      </w:r>
+      <w:r>
+        <w:rPr>
+          <w:rFonts w:hint="eastAsia"/>
+        </w:rPr>
+        <w:t>这套命令行界面也可以用于链上代码测试过程中。</w:t>
+      </w:r>
+      <w:r>
+        <w:t>R</w:t>
+      </w:r>
+      <w:r>
+        <w:rPr>
+          <w:rFonts w:hint="eastAsia"/>
+        </w:rPr>
+        <w:t>est</w:t>
+      </w:r>
+      <w:r>
+        <w:rPr>
+          <w:rFonts w:hint="eastAsia"/>
+        </w:rPr>
+        <w:t>应用程序界面以及软件开发工具高</w:t>
+      </w:r>
+      <w:r>
+        <w:rPr>
+          <w:rFonts w:hint="eastAsia"/>
+        </w:rPr>
+        <w:t>(SDK)</w:t>
+      </w:r>
+      <w:r>
+        <w:rPr>
+          <w:rFonts w:hint="eastAsia"/>
+        </w:rPr>
+        <w:t>是建立在</w:t>
+      </w:r>
+      <w:r>
+        <w:rPr>
+          <w:rFonts w:hint="eastAsia"/>
+        </w:rPr>
+        <w:t>JSON-RPC</w:t>
+      </w:r>
+      <w:r>
+        <w:rPr>
+          <w:rFonts w:hint="eastAsia"/>
+        </w:rPr>
+        <w:t>应用程序界面上的，也是最完整的应用程序界面层。</w:t>
+      </w:r>
+      <w:r>
+        <w:rPr>
+          <w:rFonts w:hint="eastAsia"/>
+        </w:rPr>
+        <w:t>软件开发工具包能适用于</w:t>
+      </w:r>
+      <w:r>
+        <w:rPr>
+          <w:rFonts w:hint="eastAsia"/>
+        </w:rPr>
+        <w:t>golang</w:t>
+      </w:r>
+      <w:r>
+        <w:rPr>
+          <w:rFonts w:hint="eastAsia"/>
+        </w:rPr>
+        <w:t>、</w:t>
+      </w:r>
+      <w:r>
+        <w:rPr>
+          <w:rFonts w:hint="eastAsia"/>
+        </w:rPr>
+        <w:t>javascript</w:t>
+      </w:r>
+      <w:r>
+        <w:rPr>
+          <w:rFonts w:hint="eastAsia"/>
+        </w:rPr>
+        <w:t>、</w:t>
+      </w:r>
+      <w:r>
+        <w:rPr>
+          <w:rFonts w:hint="eastAsia"/>
+        </w:rPr>
+        <w:t>java</w:t>
+      </w:r>
+      <w:r>
+        <w:rPr>
+          <w:rFonts w:hint="eastAsia"/>
+        </w:rPr>
+        <w:t>等语言中。</w:t>
+      </w:r>
+    </w:p>
+    <w:p>
+      <w:pPr>
+        <w:ind w:firstLine="432"/>
+        <w:rPr>
+          <w:rFonts w:hint="eastAsia"/>
+        </w:rPr>
+      </w:pPr>
+      <w:r>
+        <w:rPr>
+          <w:rFonts w:hint="eastAsia"/>
+        </w:rPr>
+        <w:t>这一应用程序界面分为以下几类：</w:t>
+      </w:r>
+    </w:p>
+    <w:p>
+      <w:pPr>
+        <w:pStyle w:val="a6"/>
+        <w:numPr>
+          <w:ilvl w:val="0"/>
+          <w:numId w:val="1"/>
+        </w:numPr>
+        <w:ind w:firstLineChars="0"/>
+        <w:rPr>
+          <w:rFonts w:hint="eastAsia"/>
+        </w:rPr>
+      </w:pPr>
+      <w:r>
+        <w:rPr>
+          <w:rFonts w:hint="eastAsia"/>
+        </w:rPr>
+        <w:t>身份识别</w:t>
+      </w:r>
+      <w:r>
+        <w:rPr>
+          <w:rFonts w:hint="eastAsia"/>
+        </w:rPr>
+        <w:t xml:space="preserve">  </w:t>
+      </w:r>
+      <w:r>
+        <w:rPr>
+          <w:rFonts w:hint="eastAsia"/>
+        </w:rPr>
+        <w:t>通过登记来获得或撤销认证</w:t>
+      </w:r>
+    </w:p>
+    <w:p>
+      <w:pPr>
+        <w:pStyle w:val="a6"/>
+        <w:numPr>
+          <w:ilvl w:val="0"/>
+          <w:numId w:val="1"/>
+        </w:numPr>
+        <w:ind w:firstLineChars="0"/>
+        <w:rPr>
+          <w:rFonts w:hint="eastAsia"/>
+        </w:rPr>
+      </w:pPr>
+      <w:r>
+        <w:rPr>
+          <w:rFonts w:hint="eastAsia"/>
+        </w:rPr>
+        <w:t>寻址</w:t>
+      </w:r>
+      <w:r>
+        <w:rPr>
+          <w:rFonts w:hint="eastAsia"/>
+        </w:rPr>
+        <w:t xml:space="preserve">  </w:t>
+      </w:r>
+      <w:r>
+        <w:rPr>
+          <w:rFonts w:hint="eastAsia"/>
+        </w:rPr>
+        <w:t>定位并追踪交易来源</w:t>
+      </w:r>
+    </w:p>
+    <w:p>
+      <w:pPr>
+        <w:pStyle w:val="a6"/>
+        <w:numPr>
+          <w:ilvl w:val="0"/>
+          <w:numId w:val="1"/>
+        </w:numPr>
+        <w:ind w:firstLineChars="0"/>
+        <w:rPr>
+          <w:rFonts w:hint="eastAsia"/>
+        </w:rPr>
+      </w:pPr>
+      <w:r>
+        <w:rPr>
+          <w:rFonts w:hint="eastAsia"/>
+        </w:rPr>
+        <w:t>交易</w:t>
+      </w:r>
+      <w:r>
+        <w:rPr>
+          <w:rFonts w:hint="eastAsia"/>
+        </w:rPr>
+        <w:t xml:space="preserve">  </w:t>
+      </w:r>
+      <w:r>
+        <w:rPr>
+          <w:rFonts w:hint="eastAsia"/>
+        </w:rPr>
+        <w:t>账本上的执行单元</w:t>
+      </w:r>
+    </w:p>
+    <w:p>
+      <w:pPr>
+        <w:pStyle w:val="a6"/>
+        <w:numPr>
+          <w:ilvl w:val="0"/>
+          <w:numId w:val="1"/>
+        </w:numPr>
+        <w:ind w:firstLineChars="0"/>
+        <w:rPr>
+          <w:rFonts w:hint="eastAsia"/>
+        </w:rPr>
+      </w:pPr>
+      <w:r>
+        <w:rPr>
+          <w:rFonts w:hint="eastAsia"/>
+        </w:rPr>
+        <w:t>链上代码</w:t>
+      </w:r>
+      <w:r>
+        <w:rPr>
+          <w:rFonts w:hint="eastAsia"/>
+        </w:rPr>
+        <w:t xml:space="preserve">  </w:t>
+      </w:r>
+      <w:r>
+        <w:rPr>
+          <w:rFonts w:hint="eastAsia"/>
+        </w:rPr>
+        <w:t>在区块链上运行的程序</w:t>
+      </w:r>
+    </w:p>
+    <w:p>
+      <w:pPr>
+        <w:pStyle w:val="a6"/>
+        <w:numPr>
+          <w:ilvl w:val="0"/>
+          <w:numId w:val="1"/>
+        </w:numPr>
+        <w:ind w:firstLineChars="0"/>
+        <w:rPr>
+          <w:rFonts w:hint="eastAsia"/>
+        </w:rPr>
+      </w:pPr>
+      <w:r>
+        <w:rPr>
+          <w:rFonts w:hint="eastAsia"/>
+        </w:rPr>
+        <w:t>区块链</w:t>
+      </w:r>
+      <w:r>
+        <w:rPr>
+          <w:rFonts w:hint="eastAsia"/>
+        </w:rPr>
+        <w:t xml:space="preserve">  </w:t>
+      </w:r>
+      <w:r>
+        <w:rPr>
+          <w:rFonts w:hint="eastAsia"/>
+        </w:rPr>
+        <w:t>账本的内容</w:t>
+      </w:r>
+    </w:p>
+    <w:p>
+      <w:pPr>
+        <w:pStyle w:val="a6"/>
+        <w:numPr>
+          <w:ilvl w:val="0"/>
+          <w:numId w:val="1"/>
+        </w:numPr>
+        <w:ind w:firstLineChars="0"/>
+        <w:rPr>
+          <w:rFonts w:hint="eastAsia"/>
+        </w:rPr>
+      </w:pPr>
+      <w:r>
+        <w:rPr>
+          <w:rFonts w:hint="eastAsia"/>
+        </w:rPr>
+        <w:t>网络</w:t>
+      </w:r>
+      <w:r>
+        <w:rPr>
+          <w:rFonts w:hint="eastAsia"/>
+        </w:rPr>
+        <w:t xml:space="preserve">  </w:t>
+      </w:r>
+      <w:r>
+        <w:rPr>
+          <w:rFonts w:hint="eastAsia"/>
+        </w:rPr>
+        <w:t>区块链网络的信息</w:t>
+      </w:r>
+    </w:p>
+    <w:p>
+      <w:pPr>
+        <w:pStyle w:val="a6"/>
+        <w:numPr>
+          <w:ilvl w:val="0"/>
+          <w:numId w:val="1"/>
+        </w:numPr>
+        <w:ind w:firstLineChars="0"/>
+        <w:rPr>
+          <w:rFonts w:hint="eastAsia"/>
+        </w:rPr>
+      </w:pPr>
+      <w:r>
+        <w:rPr>
+          <w:rFonts w:hint="eastAsia"/>
+        </w:rPr>
+        <w:t>存储库</w:t>
+      </w:r>
+      <w:r>
+        <w:rPr>
+          <w:rFonts w:hint="eastAsia"/>
+        </w:rPr>
+        <w:t xml:space="preserve">  </w:t>
+      </w:r>
+      <w:r>
+        <w:rPr>
+          <w:rFonts w:hint="eastAsia"/>
+        </w:rPr>
+        <w:t>文件或文档的外部储存</w:t>
+      </w:r>
+    </w:p>
+    <w:p>
+      <w:pPr>
+        <w:pStyle w:val="a6"/>
+        <w:numPr>
+          <w:ilvl w:val="0"/>
+          <w:numId w:val="1"/>
+        </w:numPr>
+        <w:ind w:firstLineChars="0"/>
+        <w:rPr>
+          <w:rFonts w:hint="eastAsia"/>
+        </w:rPr>
+      </w:pPr>
+      <w:r>
+        <w:rPr>
+          <w:rFonts w:hint="eastAsia"/>
+        </w:rPr>
+        <w:t>时间</w:t>
+      </w:r>
+      <w:r>
+        <w:rPr>
+          <w:rFonts w:hint="eastAsia"/>
+        </w:rPr>
+        <w:t xml:space="preserve">  </w:t>
+      </w:r>
+      <w:r>
+        <w:rPr>
+          <w:rFonts w:hint="eastAsia"/>
+        </w:rPr>
+        <w:t>区块链上的订阅或发行事件</w:t>
+      </w:r>
+    </w:p>
+    <w:p>
+      <w:pPr>
+        <w:rPr>
+          <w:rFonts w:hint="eastAsia"/>
+        </w:rPr>
+      </w:pPr>
+    </w:p>
+    <w:p>
+      <w:pPr>
+        <w:pStyle w:val="a6"/>
+        <w:numPr>
+          <w:ilvl w:val="0"/>
+          <w:numId w:val="2"/>
+        </w:numPr>
+        <w:ind w:firstLineChars="0"/>
+        <w:rPr>
+          <w:rFonts w:hint="eastAsia"/>
+        </w:rPr>
+      </w:pPr>
+      <w:r>
+        <w:rPr>
+          <w:rFonts w:hint="eastAsia"/>
+        </w:rPr>
+        <w:t>应用模型</w:t>
+      </w:r>
+    </w:p>
+    <w:p>
+      <w:pPr>
+        <w:rPr>
+          <w:rFonts w:hint="eastAsia"/>
+        </w:rPr>
+      </w:pPr>
+      <w:r>
+        <w:rPr>
+          <w:rFonts w:hint="eastAsia"/>
+        </w:rPr>
+        <w:t>MVC-B</w:t>
+      </w:r>
+      <w:r>
+        <w:rPr>
+          <w:rFonts w:hint="eastAsia"/>
+        </w:rPr>
+        <w:t xml:space="preserve">  </w:t>
+      </w:r>
+      <w:r>
+        <w:rPr>
+          <w:rFonts w:hint="eastAsia"/>
+        </w:rPr>
+        <w:t>模型、视图、控制器、区块链</w:t>
+      </w:r>
+    </w:p>
+    <w:p>
+      <w:r>
+        <w:rPr>
+          <w:noProof/>
+        </w:rPr>
+        <w:lastRenderedPageBreak/>
+        <w:drawing>
+          <wp:inline distT="0" distB="0" distL="0" distR="0">
+            <wp:extent cx="2872740" cy="3497580"/>
+            <wp:effectExtent l="19050" t="0" r="3810" b="0"/>
+            <wp:docPr id="5" name="图片 5" descr="C:\Users\HP\AppData\Local\Temp\1506494390(1).png"/>
+            <wp:cNvGraphicFramePr>
+              <a:graphicFrameLocks xmlns:a="http://schemas.openxmlformats.org/drawingml/2006/main" noChangeAspect="1"/>
+            </wp:cNvGraphicFramePr>
+            <a:graphic xmlns:a="http://schemas.openxmlformats.org/drawingml/2006/main">
+              <a:graphicData uri="http://schemas.openxmlformats.org/drawingml/2006/picture">
+                <pic:pic xmlns:pic="http://schemas.openxmlformats.org/drawingml/2006/picture">
+                  <pic:nvPicPr>
+                    <pic:cNvPr id="0" name="Picture 5" descr="C:\Users\HP\AppData\Local\Temp\1506494390(1).png"/>
+                    <pic:cNvPicPr>
+                      <a:picLocks noChangeAspect="1" noChangeArrowheads="1"/>
+                    </pic:cNvPicPr>
+                  </pic:nvPicPr>
+                  <pic:blipFill>
+                    <a:blip r:embed="rId8"/>
+                    <a:srcRect/>
+                    <a:stretch>
+                      <a:fillRect/>
+                    </a:stretch>
+                  </pic:blipFill>
+                  <pic:spPr bwMode="auto">
+                    <a:xfrm>
+                      <a:off x="0" y="0"/>
+                      <a:ext cx="2872740" cy="3497580"/>
+                    </a:xfrm>
+                    <a:prstGeom prst="rect">
+                      <a:avLst/>
+                    </a:prstGeom>
+                    <a:noFill/>
+                    <a:ln w="9525">
+                      <a:noFill/>
+                      <a:miter lim="800000"/>
+                      <a:headEnd/>
+                      <a:tailEnd/>
+                    </a:ln>
+                  </pic:spPr>
+                </pic:pic>
+              </a:graphicData>
+            </a:graphic>
+          </wp:inline>
+        </w:drawing>
       </w:r>
     </w:p>
     <w:sectPr>
@@ -76,6 +757,195 @@
     </w:p>
   </w:footnote>
 </w:footnotes>
+</file>
+
+<file path=word/numbering.xml><?xml version="1.0" encoding="utf-8"?>
+<w:numbering xmlns:ve="http://schemas.openxmlformats.org/markup-compatibility/2006" xmlns:o="urn:schemas-microsoft-com:office:office" xmlns:r="http://schemas.openxmlformats.org/officeDocument/2006/relationships" xmlns:m="http://schemas.openxmlformats.org/officeDocument/2006/math" xmlns:v="urn:schemas-microsoft-com:vml" xmlns:wp="http://schemas.openxmlformats.org/drawingml/2006/wordprocessingDrawing" xmlns:w10="urn:schemas-microsoft-com:office:word" xmlns:w="http://schemas.openxmlformats.org/wordprocessingml/2006/main" xmlns:wne="http://schemas.microsoft.com/office/word/2006/wordml">
+  <w:abstractNum w:abstractNumId="0">
+    <w:nsid w:val="16614CA2"/>
+    <w:multiLevelType w:val="hybridMultilevel"/>
+    <w:tmpl w:val="61A0A030"/>
+    <w:lvl w:ilvl="0" w:tplc="DCAC56E0">
+      <w:start w:val="1"/>
+      <w:numFmt w:val="japaneseCounting"/>
+      <w:lvlText w:val="%1、"/>
+      <w:lvlJc w:val="left"/>
+      <w:pPr>
+        <w:ind w:left="432" w:hanging="432"/>
+      </w:pPr>
+      <w:rPr>
+        <w:rFonts w:hint="default"/>
+      </w:rPr>
+    </w:lvl>
+    <w:lvl w:ilvl="1" w:tplc="04090019" w:tentative="1">
+      <w:start w:val="1"/>
+      <w:numFmt w:val="lowerLetter"/>
+      <w:lvlText w:val="%2)"/>
+      <w:lvlJc w:val="left"/>
+      <w:pPr>
+        <w:ind w:left="840" w:hanging="420"/>
+      </w:pPr>
+    </w:lvl>
+    <w:lvl w:ilvl="2" w:tplc="0409001B" w:tentative="1">
+      <w:start w:val="1"/>
+      <w:numFmt w:val="lowerRoman"/>
+      <w:lvlText w:val="%3."/>
+      <w:lvlJc w:val="right"/>
+      <w:pPr>
+        <w:ind w:left="1260" w:hanging="420"/>
+      </w:pPr>
+    </w:lvl>
+    <w:lvl w:ilvl="3" w:tplc="0409000F" w:tentative="1">
+      <w:start w:val="1"/>
+      <w:numFmt w:val="decimal"/>
+      <w:lvlText w:val="%4."/>
+      <w:lvlJc w:val="left"/>
+      <w:pPr>
+        <w:ind w:left="1680" w:hanging="420"/>
+      </w:pPr>
+    </w:lvl>
+    <w:lvl w:ilvl="4" w:tplc="04090019" w:tentative="1">
+      <w:start w:val="1"/>
+      <w:numFmt w:val="lowerLetter"/>
+      <w:lvlText w:val="%5)"/>
+      <w:lvlJc w:val="left"/>
+      <w:pPr>
+        <w:ind w:left="2100" w:hanging="420"/>
+      </w:pPr>
+    </w:lvl>
+    <w:lvl w:ilvl="5" w:tplc="0409001B" w:tentative="1">
+      <w:start w:val="1"/>
+      <w:numFmt w:val="lowerRoman"/>
+      <w:lvlText w:val="%6."/>
+      <w:lvlJc w:val="right"/>
+      <w:pPr>
+        <w:ind w:left="2520" w:hanging="420"/>
+      </w:pPr>
+    </w:lvl>
+    <w:lvl w:ilvl="6" w:tplc="0409000F" w:tentative="1">
+      <w:start w:val="1"/>
+      <w:numFmt w:val="decimal"/>
+      <w:lvlText w:val="%7."/>
+      <w:lvlJc w:val="left"/>
+      <w:pPr>
+        <w:ind w:left="2940" w:hanging="420"/>
+      </w:pPr>
+    </w:lvl>
+    <w:lvl w:ilvl="7" w:tplc="04090019" w:tentative="1">
+      <w:start w:val="1"/>
+      <w:numFmt w:val="lowerLetter"/>
+      <w:lvlText w:val="%8)"/>
+      <w:lvlJc w:val="left"/>
+      <w:pPr>
+        <w:ind w:left="3360" w:hanging="420"/>
+      </w:pPr>
+    </w:lvl>
+    <w:lvl w:ilvl="8" w:tplc="0409001B" w:tentative="1">
+      <w:start w:val="1"/>
+      <w:numFmt w:val="lowerRoman"/>
+      <w:lvlText w:val="%9."/>
+      <w:lvlJc w:val="right"/>
+      <w:pPr>
+        <w:ind w:left="3780" w:hanging="420"/>
+      </w:pPr>
+    </w:lvl>
+  </w:abstractNum>
+  <w:abstractNum w:abstractNumId="1">
+    <w:nsid w:val="59654FC0"/>
+    <w:multiLevelType w:val="hybridMultilevel"/>
+    <w:tmpl w:val="07D4B5C2"/>
+    <w:lvl w:ilvl="0" w:tplc="66C64E30">
+      <w:start w:val="1"/>
+      <w:numFmt w:val="decimal"/>
+      <w:lvlText w:val="%1，"/>
+      <w:lvlJc w:val="left"/>
+      <w:pPr>
+        <w:ind w:left="792" w:hanging="360"/>
+      </w:pPr>
+      <w:rPr>
+        <w:rFonts w:hint="default"/>
+      </w:rPr>
+    </w:lvl>
+    <w:lvl w:ilvl="1" w:tplc="04090019" w:tentative="1">
+      <w:start w:val="1"/>
+      <w:numFmt w:val="lowerLetter"/>
+      <w:lvlText w:val="%2)"/>
+      <w:lvlJc w:val="left"/>
+      <w:pPr>
+        <w:ind w:left="1272" w:hanging="420"/>
+      </w:pPr>
+    </w:lvl>
+    <w:lvl w:ilvl="2" w:tplc="0409001B" w:tentative="1">
+      <w:start w:val="1"/>
+      <w:numFmt w:val="lowerRoman"/>
+      <w:lvlText w:val="%3."/>
+      <w:lvlJc w:val="right"/>
+      <w:pPr>
+        <w:ind w:left="1692" w:hanging="420"/>
+      </w:pPr>
+    </w:lvl>
+    <w:lvl w:ilvl="3" w:tplc="0409000F" w:tentative="1">
+      <w:start w:val="1"/>
+      <w:numFmt w:val="decimal"/>
+      <w:lvlText w:val="%4."/>
+      <w:lvlJc w:val="left"/>
+      <w:pPr>
+        <w:ind w:left="2112" w:hanging="420"/>
+      </w:pPr>
+    </w:lvl>
+    <w:lvl w:ilvl="4" w:tplc="04090019" w:tentative="1">
+      <w:start w:val="1"/>
+      <w:numFmt w:val="lowerLetter"/>
+      <w:lvlText w:val="%5)"/>
+      <w:lvlJc w:val="left"/>
+      <w:pPr>
+        <w:ind w:left="2532" w:hanging="420"/>
+      </w:pPr>
+    </w:lvl>
+    <w:lvl w:ilvl="5" w:tplc="0409001B" w:tentative="1">
+      <w:start w:val="1"/>
+      <w:numFmt w:val="lowerRoman"/>
+      <w:lvlText w:val="%6."/>
+      <w:lvlJc w:val="right"/>
+      <w:pPr>
+        <w:ind w:left="2952" w:hanging="420"/>
+      </w:pPr>
+    </w:lvl>
+    <w:lvl w:ilvl="6" w:tplc="0409000F" w:tentative="1">
+      <w:start w:val="1"/>
+      <w:numFmt w:val="decimal"/>
+      <w:lvlText w:val="%7."/>
+      <w:lvlJc w:val="left"/>
+      <w:pPr>
+        <w:ind w:left="3372" w:hanging="420"/>
+      </w:pPr>
+    </w:lvl>
+    <w:lvl w:ilvl="7" w:tplc="04090019" w:tentative="1">
+      <w:start w:val="1"/>
+      <w:numFmt w:val="lowerLetter"/>
+      <w:lvlText w:val="%8)"/>
+      <w:lvlJc w:val="left"/>
+      <w:pPr>
+        <w:ind w:left="3792" w:hanging="420"/>
+      </w:pPr>
+    </w:lvl>
+    <w:lvl w:ilvl="8" w:tplc="0409001B" w:tentative="1">
+      <w:start w:val="1"/>
+      <w:numFmt w:val="lowerRoman"/>
+      <w:lvlText w:val="%9."/>
+      <w:lvlJc w:val="right"/>
+      <w:pPr>
+        <w:ind w:left="4212" w:hanging="420"/>
+      </w:pPr>
+    </w:lvl>
+  </w:abstractNum>
+  <w:num w:numId="1">
+    <w:abstractNumId w:val="1"/>
+  </w:num>
+  <w:num w:numId="2">
+    <w:abstractNumId w:val="0"/>
+  </w:num>
+</w:numbering>
 </file>
 
 <file path=word/styles.xml><?xml version="1.0" encoding="utf-8"?>
@@ -234,6 +1104,7 @@
   <w:style w:type="paragraph" w:default="1" w:styleId="a">
     <w:name w:val="Normal"/>
     <w:qFormat/>
+    <w:rsid w:val="001D054E"/>
     <w:pPr>
       <w:widowControl w:val="0"/>
       <w:jc w:val="both"/>
@@ -335,6 +1206,41 @@
       <w:sz w:val="18"/>
       <w:szCs w:val="18"/>
     </w:rPr>
+  </w:style>
+  <w:style w:type="paragraph" w:styleId="a5">
+    <w:name w:val="Balloon Text"/>
+    <w:basedOn w:val="a"/>
+    <w:link w:val="Char1"/>
+    <w:uiPriority w:val="99"/>
+    <w:semiHidden/>
+    <w:unhideWhenUsed/>
+    <w:rsid w:val="00B76155"/>
+    <w:rPr>
+      <w:sz w:val="18"/>
+      <w:szCs w:val="18"/>
+    </w:rPr>
+  </w:style>
+  <w:style w:type="character" w:customStyle="1" w:styleId="Char1">
+    <w:name w:val="批注框文本 Char"/>
+    <w:basedOn w:val="a0"/>
+    <w:link w:val="a5"/>
+    <w:uiPriority w:val="99"/>
+    <w:semiHidden/>
+    <w:rsid w:val="00B76155"/>
+    <w:rPr>
+      <w:sz w:val="18"/>
+      <w:szCs w:val="18"/>
+    </w:rPr>
+  </w:style>
+  <w:style w:type="paragraph" w:styleId="a6">
+    <w:name w:val="List Paragraph"/>
+    <w:basedOn w:val="a"/>
+    <w:uiPriority w:val="34"/>
+    <w:qFormat/>
+    <w:rsid w:val="00547348"/>
+    <w:pPr>
+      <w:ind w:firstLineChars="200" w:firstLine="420"/>
+    </w:pPr>
   </w:style>
 </w:styles>
 </file>

</xml_diff>

<commit_message>
modify hyperledger white paper 4
</commit_message>
<xml_diff>
--- a/hyperledger/架构/hyperleger白皮书总结.docx
+++ b/hyperledger/架构/hyperleger白皮书总结.docx
@@ -10,9 +10,6 @@
           <w:numId w:val="2"/>
         </w:numPr>
         <w:ind w:firstLineChars="0"/>
-        <w:rPr>
-          <w:rFonts w:hint="eastAsia"/>
-        </w:rPr>
       </w:pPr>
       <w:r>
         <w:rPr>
@@ -31,15 +28,45 @@
       <w:pPr>
         <w:pStyle w:val="a6"/>
         <w:ind w:left="432" w:firstLineChars="0" w:firstLine="0"/>
-        <w:rPr>
-          <w:rFonts w:hint="eastAsia"/>
-        </w:rPr>
-      </w:pPr>
-      <w:r>
-        <w:rPr>
-          <w:rFonts w:hint="eastAsia"/>
-        </w:rPr>
-        <w:t>包括三大类：会员制、区块链、链上代码。</w:t>
+      </w:pPr>
+      <w:r>
+        <w:rPr>
+          <w:rFonts w:hint="eastAsia"/>
+        </w:rPr>
+        <w:t>包括三大类</w:t>
+      </w:r>
+      <w:r>
+        <w:rPr>
+          <w:rFonts w:hint="eastAsia"/>
+        </w:rPr>
+        <w:t>别</w:t>
+      </w:r>
+      <w:r>
+        <w:rPr>
+          <w:rFonts w:hint="eastAsia"/>
+        </w:rPr>
+        <w:t>：会员制</w:t>
+      </w:r>
+      <w:r>
+        <w:t>(Membership)</w:t>
+      </w:r>
+      <w:r>
+        <w:t>，区块链</w:t>
+      </w:r>
+      <w:r>
+        <w:t>(Blockchan)</w:t>
+      </w:r>
+      <w:r>
+        <w:t>和链码</w:t>
+      </w:r>
+      <w:r>
+        <w:t>(chaincode)</w:t>
+      </w:r>
+      <w:r>
+        <w:rPr>
+          <w:rFonts w:hint="eastAsia"/>
+        </w:rPr>
+        <w:t>。</w:t>
       </w:r>
       <w:r>
         <w:rPr>
@@ -49,11 +76,6 @@
       </w:r>
     </w:p>
     <w:p>
-      <w:pPr>
-        <w:rPr>
-          <w:rFonts w:hint="eastAsia"/>
-        </w:rPr>
-      </w:pPr>
       <w:r>
         <w:rPr>
           <w:noProof/>
@@ -108,9 +130,6 @@
     <w:p>
       <w:pPr>
         <w:ind w:firstLine="420"/>
-        <w:rPr>
-          <w:rFonts w:hint="eastAsia"/>
-        </w:rPr>
       </w:pPr>
       <w:r>
         <w:rPr>
@@ -154,20 +173,265 @@
         </w:rPr>
         <w:t>，以保证文件的完整性。</w:t>
       </w:r>
-    </w:p>
-    <w:p>
-      <w:pPr>
-        <w:rPr>
-          <w:rFonts w:hint="eastAsia"/>
-        </w:rPr>
-      </w:pPr>
-    </w:p>
-    <w:p>
-      <w:pPr>
-        <w:rPr>
-          <w:rFonts w:hint="eastAsia"/>
-        </w:rPr>
-      </w:pPr>
+      <w:bookmarkStart w:id="0" w:name="t21"/>
+      <w:bookmarkEnd w:id="0"/>
+    </w:p>
+    <w:p>
+      <w:pPr>
+        <w:widowControl/>
+        <w:shd w:val="clear" w:color="auto" w:fill="FFFFFF"/>
+        <w:spacing w:before="192" w:after="192" w:line="312" w:lineRule="atLeast"/>
+        <w:jc w:val="left"/>
+        <w:outlineLvl w:val="2"/>
+      </w:pPr>
+      <w:bookmarkStart w:id="1" w:name="t22"/>
+      <w:bookmarkEnd w:id="1"/>
+      <w:r>
+        <w:rPr>
+          <w:rFonts w:hint="eastAsia"/>
+        </w:rPr>
+        <w:t>1</w:t>
+      </w:r>
+      <w:r>
+        <w:rPr>
+          <w:rFonts w:hint="eastAsia"/>
+        </w:rPr>
+        <w:t>、</w:t>
+      </w:r>
+      <w:r>
+        <w:t>成员服务</w:t>
+      </w:r>
+    </w:p>
+    <w:p>
+      <w:pPr>
+        <w:widowControl/>
+        <w:shd w:val="clear" w:color="auto" w:fill="FFFFFF"/>
+        <w:spacing w:after="264"/>
+        <w:jc w:val="left"/>
+      </w:pPr>
+      <w:r>
+        <w:t>成员服务为网络提供身份管理，隐私，保密和可审计性的服务。在一个不带权限的区块链中，参与者是不需要被授权的，且所有的节点都可以同样的提交交易并把它们汇集到可接受的块中，如：它们没有角色的区分。成员服务通过公钥基础设施</w:t>
+      </w:r>
+      <w:r>
+        <w:t>(Public Key Infrastructure </w:t>
+      </w:r>
+      <w:r>
+        <w:br/>
+        <w:t>(PKI))</w:t>
+      </w:r>
+      <w:r>
+        <w:t>和去中心化的</w:t>
+      </w:r>
+      <w:r>
+        <w:t>/</w:t>
+      </w:r>
+      <w:r>
+        <w:t>共识技术使得不带权限的区块链变成带权限的区块链。在后者中，通过实体注册来获得长时间的，可能根据实体类型生成的身份凭证（登记证书</w:t>
+      </w:r>
+      <w:r>
+        <w:t>enrollment certificates</w:t>
+      </w:r>
+      <w:r>
+        <w:t>）。在用户使用过程中，这样的证书允许交易证书颁发机构（</w:t>
+      </w:r>
+      <w:r>
+        <w:t>Transaction Certificate Authority </w:t>
+      </w:r>
+      <w:r>
+        <w:br/>
+        <w:t>(TCA)</w:t>
+      </w:r>
+      <w:r>
+        <w:t>）颁发匿名证书。这样的证书，如交易证书，被用来对提交交易授权。交易证书存储在区块链中，并对审计集群授权，否则交易是不可链接的。</w:t>
+      </w:r>
+    </w:p>
+    <w:p>
+      <w:pPr>
+        <w:widowControl/>
+        <w:shd w:val="clear" w:color="auto" w:fill="FFFFFF"/>
+        <w:spacing w:before="192" w:after="192" w:line="312" w:lineRule="atLeast"/>
+        <w:jc w:val="left"/>
+        <w:outlineLvl w:val="2"/>
+      </w:pPr>
+      <w:bookmarkStart w:id="2" w:name="t23"/>
+      <w:bookmarkEnd w:id="2"/>
+      <w:r>
+        <w:rPr>
+          <w:rFonts w:hint="eastAsia"/>
+        </w:rPr>
+        <w:t>2</w:t>
+      </w:r>
+      <w:r>
+        <w:rPr>
+          <w:rFonts w:hint="eastAsia"/>
+        </w:rPr>
+        <w:t>、</w:t>
+      </w:r>
+      <w:r>
+        <w:t>区块链服务</w:t>
+      </w:r>
+    </w:p>
+    <w:p>
+      <w:pPr>
+        <w:widowControl/>
+        <w:shd w:val="clear" w:color="auto" w:fill="FFFFFF"/>
+        <w:spacing w:after="264"/>
+        <w:jc w:val="left"/>
+      </w:pPr>
+      <w:r>
+        <w:t>区块链服务通过</w:t>
+      </w:r>
+      <w:r>
+        <w:t xml:space="preserve"> HTTP/2 </w:t>
+      </w:r>
+      <w:r>
+        <w:t>上的点对点（</w:t>
+      </w:r>
+      <w:r>
+        <w:t>peer-to-peer</w:t>
+      </w:r>
+      <w:r>
+        <w:t>）协议来管理分布式总账。为了提供最高效的哈希算法来维护世界状态的复制，数据结构进行了高度的优化。每个部署中可以插入和配置不同的共识算法（</w:t>
+      </w:r>
+      <w:r>
+        <w:t>PBFT, Raft, PoW, PoS</w:t>
+      </w:r>
+      <w:r>
+        <w:t>）。</w:t>
+      </w:r>
+    </w:p>
+    <w:p>
+      <w:pPr>
+        <w:widowControl/>
+        <w:shd w:val="clear" w:color="auto" w:fill="FFFFFF"/>
+        <w:spacing w:before="192" w:after="192" w:line="312" w:lineRule="atLeast"/>
+        <w:jc w:val="left"/>
+        <w:outlineLvl w:val="2"/>
+      </w:pPr>
+      <w:bookmarkStart w:id="3" w:name="t24"/>
+      <w:bookmarkEnd w:id="3"/>
+      <w:r>
+        <w:rPr>
+          <w:rFonts w:hint="eastAsia"/>
+        </w:rPr>
+        <w:t>3</w:t>
+      </w:r>
+      <w:r>
+        <w:rPr>
+          <w:rFonts w:hint="eastAsia"/>
+        </w:rPr>
+        <w:t>、</w:t>
+      </w:r>
+      <w:r>
+        <w:t>链码服务</w:t>
+      </w:r>
+    </w:p>
+    <w:p>
+      <w:pPr>
+        <w:widowControl/>
+        <w:shd w:val="clear" w:color="auto" w:fill="FFFFFF"/>
+        <w:spacing w:after="264"/>
+        <w:jc w:val="left"/>
+      </w:pPr>
+      <w:r>
+        <w:t>链码服务提供一个安全的，轻量的沙箱在验证节点上执行链码。环境是一个</w:t>
+      </w:r>
+      <w:r>
+        <w:t>“</w:t>
+      </w:r>
+      <w:r>
+        <w:t>锁定的</w:t>
+      </w:r>
+      <w:r>
+        <w:t>”</w:t>
+      </w:r>
+      <w:r>
+        <w:t>且安全的包含签过名的安全操作系统镜像和链码语言，</w:t>
+      </w:r>
+      <w:r>
+        <w:t>Go</w:t>
+      </w:r>
+      <w:r>
+        <w:t>，</w:t>
+      </w:r>
+      <w:r>
+        <w:t xml:space="preserve">Java </w:t>
+      </w:r>
+      <w:r>
+        <w:t>和</w:t>
+      </w:r>
+      <w:r>
+        <w:t xml:space="preserve"> Node.js </w:t>
+      </w:r>
+      <w:r>
+        <w:t>的运行时和</w:t>
+      </w:r>
+      <w:r>
+        <w:t xml:space="preserve"> SDK </w:t>
+      </w:r>
+      <w:r>
+        <w:t>层。可以根据需要来启用其他语言。</w:t>
+      </w:r>
+    </w:p>
+    <w:p>
+      <w:pPr>
+        <w:widowControl/>
+        <w:shd w:val="clear" w:color="auto" w:fill="FFFFFF"/>
+        <w:spacing w:before="192" w:after="192" w:line="312" w:lineRule="atLeast"/>
+        <w:jc w:val="left"/>
+        <w:outlineLvl w:val="2"/>
+      </w:pPr>
+      <w:bookmarkStart w:id="4" w:name="t25"/>
+      <w:bookmarkEnd w:id="4"/>
+      <w:r>
+        <w:rPr>
+          <w:rFonts w:hint="eastAsia"/>
+        </w:rPr>
+        <w:lastRenderedPageBreak/>
+        <w:t>4</w:t>
+      </w:r>
+      <w:r>
+        <w:rPr>
+          <w:rFonts w:hint="eastAsia"/>
+        </w:rPr>
+        <w:t>、</w:t>
+      </w:r>
+      <w:r>
+        <w:t>事件</w:t>
+      </w:r>
+    </w:p>
+    <w:p>
+      <w:pPr>
+        <w:widowControl/>
+        <w:shd w:val="clear" w:color="auto" w:fill="FFFFFF"/>
+        <w:spacing w:after="264"/>
+        <w:jc w:val="left"/>
+      </w:pPr>
+      <w:r>
+        <w:t>验证</w:t>
+      </w:r>
+      <w:r>
+        <w:t xml:space="preserve"> peers </w:t>
+      </w:r>
+      <w:r>
+        <w:t>和链码可以向在网络上监听并采取行动的应用发送事件。这是一些预定义好的事件集合，链码可以生成客户化的事件。事件会被一个或多个事件适配器消费。之后适配器可能会把事件投递到其他设备，如</w:t>
+      </w:r>
+      <w:r>
+        <w:t xml:space="preserve"> Web hooks </w:t>
+      </w:r>
+      <w:r>
+        <w:t>或</w:t>
+      </w:r>
+      <w:r>
+        <w:t xml:space="preserve"> Kafka</w:t>
+      </w:r>
+      <w:r>
+        <w:t>。</w:t>
+      </w:r>
+      <w:bookmarkStart w:id="5" w:name="t26"/>
+      <w:bookmarkEnd w:id="5"/>
+    </w:p>
+    <w:p>
       <w:r>
         <w:rPr>
           <w:rFonts w:hint="eastAsia"/>
@@ -347,10 +611,133 @@
     </w:p>
     <w:p>
       <w:pPr>
+        <w:widowControl/>
+        <w:shd w:val="clear" w:color="auto" w:fill="FFFFFF"/>
+        <w:spacing w:before="192" w:after="192" w:line="312" w:lineRule="atLeast"/>
+        <w:jc w:val="left"/>
+        <w:outlineLvl w:val="2"/>
+      </w:pPr>
+      <w:r>
+        <w:rPr>
+          <w:rFonts w:hint="eastAsia"/>
+        </w:rPr>
+        <w:t>1</w:t>
+      </w:r>
+      <w:r>
+        <w:rPr>
+          <w:rFonts w:hint="eastAsia"/>
+        </w:rPr>
+        <w:t>、</w:t>
+      </w:r>
+      <w:r>
+        <w:t>应用编程接口</w:t>
+      </w:r>
+      <w:r>
+        <w:t>(API)</w:t>
+      </w:r>
+    </w:p>
+    <w:p>
+      <w:pPr>
+        <w:widowControl/>
+        <w:shd w:val="clear" w:color="auto" w:fill="FFFFFF"/>
+        <w:spacing w:after="264"/>
+        <w:jc w:val="left"/>
+      </w:pPr>
+      <w:r>
+        <w:t>fabric</w:t>
+      </w:r>
+      <w:r>
+        <w:t>的主要接口是</w:t>
+      </w:r>
+      <w:r>
+        <w:t xml:space="preserve"> REST API</w:t>
+      </w:r>
+      <w:r>
+        <w:t>，并通过</w:t>
+      </w:r>
+      <w:r>
+        <w:t xml:space="preserve"> Swagger 2.0 </w:t>
+      </w:r>
+      <w:r>
+        <w:t>来改变。</w:t>
+      </w:r>
+      <w:r>
+        <w:t xml:space="preserve">API </w:t>
+      </w:r>
+      <w:r>
+        <w:t>允许注册用户，区块链查询和发布交易。链码与执行交易的堆间的交互和交易的结果查询会由</w:t>
+      </w:r>
+      <w:r>
+        <w:t xml:space="preserve"> API </w:t>
+      </w:r>
+      <w:r>
+        <w:t>集合来规范。</w:t>
+      </w:r>
+    </w:p>
+    <w:p>
+      <w:pPr>
+        <w:widowControl/>
+        <w:shd w:val="clear" w:color="auto" w:fill="FFFFFF"/>
+        <w:spacing w:before="192" w:after="192" w:line="312" w:lineRule="atLeast"/>
+        <w:jc w:val="left"/>
+        <w:outlineLvl w:val="2"/>
+      </w:pPr>
+      <w:bookmarkStart w:id="6" w:name="t27"/>
+      <w:bookmarkEnd w:id="6"/>
+      <w:r>
+        <w:rPr>
+          <w:rFonts w:hint="eastAsia"/>
+        </w:rPr>
+        <w:t>2</w:t>
+      </w:r>
+      <w:r>
+        <w:rPr>
+          <w:rFonts w:hint="eastAsia"/>
+        </w:rPr>
+        <w:t>、</w:t>
+      </w:r>
+      <w:r>
+        <w:t>命令行界面</w:t>
+      </w:r>
+      <w:r>
+        <w:t>(CLI)</w:t>
+      </w:r>
+    </w:p>
+    <w:p>
+      <w:pPr>
+        <w:widowControl/>
+        <w:shd w:val="clear" w:color="auto" w:fill="FFFFFF"/>
+        <w:spacing w:after="264"/>
+        <w:jc w:val="left"/>
+      </w:pPr>
+      <w:r>
+        <w:t>CLI</w:t>
+      </w:r>
+      <w:r>
+        <w:t>包含</w:t>
+      </w:r>
+      <w:r>
+        <w:t>REST API</w:t>
+      </w:r>
+      <w:r>
+        <w:t>的一个子集使得开发者能更快的测试链码或查询交易状态。</w:t>
+      </w:r>
+      <w:r>
+        <w:t xml:space="preserve">CLI </w:t>
+      </w:r>
+      <w:r>
+        <w:t>是通过</w:t>
+      </w:r>
+      <w:r>
+        <w:t xml:space="preserve"> Go </w:t>
+      </w:r>
+      <w:r>
+        <w:t>语言来实现，并可在多种操作系统上操作。</w:t>
+      </w:r>
+    </w:p>
+    <w:p>
+      <w:pPr>
         <w:ind w:firstLine="432"/>
-        <w:rPr>
-          <w:rFonts w:hint="eastAsia"/>
-        </w:rPr>
       </w:pPr>
       <w:r>
         <w:rPr>
@@ -367,9 +754,6 @@
           <w:numId w:val="1"/>
         </w:numPr>
         <w:ind w:firstLineChars="0"/>
-        <w:rPr>
-          <w:rFonts w:hint="eastAsia"/>
-        </w:rPr>
       </w:pPr>
       <w:r>
         <w:rPr>
@@ -398,9 +782,6 @@
           <w:numId w:val="1"/>
         </w:numPr>
         <w:ind w:firstLineChars="0"/>
-        <w:rPr>
-          <w:rFonts w:hint="eastAsia"/>
-        </w:rPr>
       </w:pPr>
       <w:r>
         <w:rPr>
@@ -429,9 +810,6 @@
           <w:numId w:val="1"/>
         </w:numPr>
         <w:ind w:firstLineChars="0"/>
-        <w:rPr>
-          <w:rFonts w:hint="eastAsia"/>
-        </w:rPr>
       </w:pPr>
       <w:r>
         <w:rPr>
@@ -460,9 +838,6 @@
           <w:numId w:val="1"/>
         </w:numPr>
         <w:ind w:firstLineChars="0"/>
-        <w:rPr>
-          <w:rFonts w:hint="eastAsia"/>
-        </w:rPr>
       </w:pPr>
       <w:r>
         <w:rPr>
@@ -491,9 +866,6 @@
           <w:numId w:val="1"/>
         </w:numPr>
         <w:ind w:firstLineChars="0"/>
-        <w:rPr>
-          <w:rFonts w:hint="eastAsia"/>
-        </w:rPr>
       </w:pPr>
       <w:r>
         <w:rPr>
@@ -522,9 +894,6 @@
           <w:numId w:val="1"/>
         </w:numPr>
         <w:ind w:firstLineChars="0"/>
-        <w:rPr>
-          <w:rFonts w:hint="eastAsia"/>
-        </w:rPr>
       </w:pPr>
       <w:r>
         <w:rPr>
@@ -553,9 +922,6 @@
           <w:numId w:val="1"/>
         </w:numPr>
         <w:ind w:firstLineChars="0"/>
-        <w:rPr>
-          <w:rFonts w:hint="eastAsia"/>
-        </w:rPr>
       </w:pPr>
       <w:r>
         <w:rPr>
@@ -607,13 +973,7 @@
         <w:t>区块链上的订阅或发行事件</w:t>
       </w:r>
     </w:p>
-    <w:p>
-      <w:pPr>
-        <w:rPr>
-          <w:rFonts w:hint="eastAsia"/>
-        </w:rPr>
-      </w:pPr>
-    </w:p>
+    <w:p/>
     <w:p>
       <w:pPr>
         <w:pStyle w:val="a6"/>
@@ -622,9 +982,6 @@
           <w:numId w:val="2"/>
         </w:numPr>
         <w:ind w:firstLineChars="0"/>
-        <w:rPr>
-          <w:rFonts w:hint="eastAsia"/>
-        </w:rPr>
       </w:pPr>
       <w:r>
         <w:rPr>
@@ -634,11 +991,6 @@
       </w:r>
     </w:p>
     <w:p>
-      <w:pPr>
-        <w:rPr>
-          <w:rFonts w:hint="eastAsia"/>
-        </w:rPr>
-      </w:pPr>
       <w:r>
         <w:rPr>
           <w:rFonts w:hint="eastAsia"/>
@@ -1110,6 +1462,50 @@
       <w:jc w:val="both"/>
     </w:pPr>
   </w:style>
+  <w:style w:type="paragraph" w:styleId="2">
+    <w:name w:val="heading 2"/>
+    <w:basedOn w:val="a"/>
+    <w:link w:val="2Char"/>
+    <w:uiPriority w:val="9"/>
+    <w:qFormat/>
+    <w:rsid w:val="008C5FF8"/>
+    <w:pPr>
+      <w:widowControl/>
+      <w:spacing w:before="100" w:beforeAutospacing="1" w:after="100" w:afterAutospacing="1"/>
+      <w:jc w:val="left"/>
+      <w:outlineLvl w:val="1"/>
+    </w:pPr>
+    <w:rPr>
+      <w:rFonts w:ascii="宋体" w:eastAsia="宋体" w:hAnsi="宋体" w:cs="宋体"/>
+      <w:b/>
+      <w:bCs/>
+      <w:kern w:val="0"/>
+      <w:sz w:val="36"/>
+      <w:szCs w:val="36"/>
+    </w:rPr>
+  </w:style>
+  <w:style w:type="paragraph" w:styleId="3">
+    <w:name w:val="heading 3"/>
+    <w:basedOn w:val="a"/>
+    <w:link w:val="3Char"/>
+    <w:uiPriority w:val="9"/>
+    <w:qFormat/>
+    <w:rsid w:val="008C5FF8"/>
+    <w:pPr>
+      <w:widowControl/>
+      <w:spacing w:before="100" w:beforeAutospacing="1" w:after="100" w:afterAutospacing="1"/>
+      <w:jc w:val="left"/>
+      <w:outlineLvl w:val="2"/>
+    </w:pPr>
+    <w:rPr>
+      <w:rFonts w:ascii="宋体" w:eastAsia="宋体" w:hAnsi="宋体" w:cs="宋体"/>
+      <w:b/>
+      <w:bCs/>
+      <w:kern w:val="0"/>
+      <w:sz w:val="27"/>
+      <w:szCs w:val="27"/>
+    </w:rPr>
+  </w:style>
   <w:style w:type="character" w:default="1" w:styleId="a0">
     <w:name w:val="Default Paragraph Font"/>
     <w:uiPriority w:val="1"/>
@@ -1241,6 +1637,82 @@
     <w:pPr>
       <w:ind w:firstLineChars="200" w:firstLine="420"/>
     </w:pPr>
+  </w:style>
+  <w:style w:type="character" w:customStyle="1" w:styleId="2Char">
+    <w:name w:val="标题 2 Char"/>
+    <w:basedOn w:val="a0"/>
+    <w:link w:val="2"/>
+    <w:uiPriority w:val="9"/>
+    <w:rsid w:val="008C5FF8"/>
+    <w:rPr>
+      <w:rFonts w:ascii="宋体" w:eastAsia="宋体" w:hAnsi="宋体" w:cs="宋体"/>
+      <w:b/>
+      <w:bCs/>
+      <w:kern w:val="0"/>
+      <w:sz w:val="36"/>
+      <w:szCs w:val="36"/>
+    </w:rPr>
+  </w:style>
+  <w:style w:type="character" w:customStyle="1" w:styleId="3Char">
+    <w:name w:val="标题 3 Char"/>
+    <w:basedOn w:val="a0"/>
+    <w:link w:val="3"/>
+    <w:uiPriority w:val="9"/>
+    <w:rsid w:val="008C5FF8"/>
+    <w:rPr>
+      <w:rFonts w:ascii="宋体" w:eastAsia="宋体" w:hAnsi="宋体" w:cs="宋体"/>
+      <w:b/>
+      <w:bCs/>
+      <w:kern w:val="0"/>
+      <w:sz w:val="27"/>
+      <w:szCs w:val="27"/>
+    </w:rPr>
+  </w:style>
+  <w:style w:type="paragraph" w:styleId="a7">
+    <w:name w:val="Normal (Web)"/>
+    <w:basedOn w:val="a"/>
+    <w:uiPriority w:val="99"/>
+    <w:semiHidden/>
+    <w:unhideWhenUsed/>
+    <w:rsid w:val="008C5FF8"/>
+    <w:pPr>
+      <w:widowControl/>
+      <w:spacing w:before="100" w:beforeAutospacing="1" w:after="100" w:afterAutospacing="1"/>
+      <w:jc w:val="left"/>
+    </w:pPr>
+    <w:rPr>
+      <w:rFonts w:ascii="宋体" w:eastAsia="宋体" w:hAnsi="宋体" w:cs="宋体"/>
+      <w:kern w:val="0"/>
+      <w:sz w:val="24"/>
+      <w:szCs w:val="24"/>
+    </w:rPr>
+  </w:style>
+  <w:style w:type="paragraph" w:styleId="a8">
+    <w:name w:val="Document Map"/>
+    <w:basedOn w:val="a"/>
+    <w:link w:val="Char2"/>
+    <w:uiPriority w:val="99"/>
+    <w:semiHidden/>
+    <w:unhideWhenUsed/>
+    <w:rsid w:val="008C5FF8"/>
+    <w:rPr>
+      <w:rFonts w:ascii="宋体" w:eastAsia="宋体"/>
+      <w:sz w:val="18"/>
+      <w:szCs w:val="18"/>
+    </w:rPr>
+  </w:style>
+  <w:style w:type="character" w:customStyle="1" w:styleId="Char2">
+    <w:name w:val="文档结构图 Char"/>
+    <w:basedOn w:val="a0"/>
+    <w:link w:val="a8"/>
+    <w:uiPriority w:val="99"/>
+    <w:semiHidden/>
+    <w:rsid w:val="008C5FF8"/>
+    <w:rPr>
+      <w:rFonts w:ascii="宋体" w:eastAsia="宋体"/>
+      <w:sz w:val="18"/>
+      <w:szCs w:val="18"/>
+    </w:rPr>
   </w:style>
 </w:styles>
 </file>

</xml_diff>